<commit_message>
Wireframes and description finshed
</commit_message>
<xml_diff>
--- a/Quiz Manager.docx
+++ b/Quiz Manager.docx
@@ -577,7 +577,7 @@
     <w:p/>
     <w:p>
       <w:r>
-        <w:t>Questionnaire, Results, Users</w:t>
+        <w:t>The main template (guide)</w:t>
       </w:r>
     </w:p>
     <w:p>
@@ -625,6 +625,7 @@
         <w:t>This is the template of how each page will look. The footer will contain a trademark and the logo.</w:t>
       </w:r>
     </w:p>
+    <w:p/>
     <w:p>
       <w:r>
         <w:t>Questionnaires</w:t>
@@ -784,7 +785,13 @@
         <w:t>Here users can do all the actions they could do on the edit questionnaire screen and modify questions.</w:t>
       </w:r>
       <w:r>
-        <w:t xml:space="preserve"> They can change the answers to a question, add and remove options, remove questions and delete the questionnaire.</w:t>
+        <w:t xml:space="preserve"> They can change the answers to a question, add and remove options, remove </w:t>
+      </w:r>
+      <w:r>
+        <w:t>questions,</w:t>
+      </w:r>
+      <w:r>
+        <w:t xml:space="preserve"> and delete the questionnaire.</w:t>
       </w:r>
     </w:p>
     <w:p/>
@@ -799,10 +806,10 @@
     <w:p>
       <w:r>
         <w:drawing>
-          <wp:inline distT="0" distB="0" distL="0" distR="0" wp14:anchorId="49CCFDBA" wp14:editId="5433BDD3">
-            <wp:extent cx="5731510" cy="3224530"/>
-            <wp:effectExtent l="0" t="0" r="2540" b="0"/>
-            <wp:docPr id="6" name="Picture 6" descr="Graphical user interface&#10;&#10;Description automatically generated"/>
+          <wp:inline distT="0" distB="0" distL="0" distR="0" wp14:anchorId="06F1BE42" wp14:editId="61B07D00">
+            <wp:extent cx="5731510" cy="3233420"/>
+            <wp:effectExtent l="0" t="0" r="2540" b="5080"/>
+            <wp:docPr id="11" name="Picture 11" descr="Graphical user interface&#10;&#10;Description automatically generated"/>
             <wp:cNvGraphicFramePr>
               <a:graphicFrameLocks xmlns:a="http://schemas.openxmlformats.org/drawingml/2006/main" noChangeAspect="1"/>
             </wp:cNvGraphicFramePr>
@@ -810,11 +817,129 @@
               <a:graphicData uri="http://schemas.openxmlformats.org/drawingml/2006/picture">
                 <pic:pic xmlns:pic="http://schemas.openxmlformats.org/drawingml/2006/picture">
                   <pic:nvPicPr>
-                    <pic:cNvPr id="6" name="Picture 6" descr="Graphical user interface&#10;&#10;Description automatically generated"/>
+                    <pic:cNvPr id="11" name="Picture 11" descr="Graphical user interface&#10;&#10;Description automatically generated"/>
                     <pic:cNvPicPr/>
                   </pic:nvPicPr>
                   <pic:blipFill>
                     <a:blip r:embed="rId11"/>
+                    <a:stretch>
+                      <a:fillRect/>
+                    </a:stretch>
+                  </pic:blipFill>
+                  <pic:spPr>
+                    <a:xfrm>
+                      <a:off x="0" y="0"/>
+                      <a:ext cx="5731510" cy="3233420"/>
+                    </a:xfrm>
+                    <a:prstGeom prst="rect">
+                      <a:avLst/>
+                    </a:prstGeom>
+                  </pic:spPr>
+                </pic:pic>
+              </a:graphicData>
+            </a:graphic>
+          </wp:inline>
+        </w:drawing>
+      </w:r>
+    </w:p>
+    <w:p>
+      <w:r>
+        <w:t xml:space="preserve">This modal pop up when the user clicks the “assign” button. </w:t>
+      </w:r>
+      <w:r>
+        <w:t>Here users can search for students to assign</w:t>
+      </w:r>
+      <w:r>
+        <w:t xml:space="preserve"> to the questionnaire</w:t>
+      </w:r>
+      <w:r>
+        <w:t xml:space="preserve"> and save it</w:t>
+      </w:r>
+      <w:r>
+        <w:t xml:space="preserve">. </w:t>
+      </w:r>
+    </w:p>
+    <w:p/>
+    <w:p>
+      <w:r>
+        <w:t>Answering questions</w:t>
+      </w:r>
+    </w:p>
+    <w:p>
+      <w:r>
+        <w:drawing>
+          <wp:inline distT="0" distB="0" distL="0" distR="0" wp14:anchorId="4583651D" wp14:editId="097944D0">
+            <wp:extent cx="5731510" cy="3237865"/>
+            <wp:effectExtent l="0" t="0" r="2540" b="635"/>
+            <wp:docPr id="12" name="Picture 12" descr="Graphical user interface&#10;&#10;Description automatically generated"/>
+            <wp:cNvGraphicFramePr>
+              <a:graphicFrameLocks xmlns:a="http://schemas.openxmlformats.org/drawingml/2006/main" noChangeAspect="1"/>
+            </wp:cNvGraphicFramePr>
+            <a:graphic xmlns:a="http://schemas.openxmlformats.org/drawingml/2006/main">
+              <a:graphicData uri="http://schemas.openxmlformats.org/drawingml/2006/picture">
+                <pic:pic xmlns:pic="http://schemas.openxmlformats.org/drawingml/2006/picture">
+                  <pic:nvPicPr>
+                    <pic:cNvPr id="12" name="Picture 12" descr="Graphical user interface&#10;&#10;Description automatically generated"/>
+                    <pic:cNvPicPr/>
+                  </pic:nvPicPr>
+                  <pic:blipFill>
+                    <a:blip r:embed="rId12"/>
+                    <a:stretch>
+                      <a:fillRect/>
+                    </a:stretch>
+                  </pic:blipFill>
+                  <pic:spPr>
+                    <a:xfrm>
+                      <a:off x="0" y="0"/>
+                      <a:ext cx="5731510" cy="3237865"/>
+                    </a:xfrm>
+                    <a:prstGeom prst="rect">
+                      <a:avLst/>
+                    </a:prstGeom>
+                  </pic:spPr>
+                </pic:pic>
+              </a:graphicData>
+            </a:graphic>
+          </wp:inline>
+        </w:drawing>
+      </w:r>
+    </w:p>
+    <w:p>
+      <w:r>
+        <w:t xml:space="preserve">This is where user will take the questionnaires. User can select an option for each question and once they are done, they can submit </w:t>
+      </w:r>
+      <w:r>
+        <w:t>their</w:t>
+      </w:r>
+      <w:r>
+        <w:t xml:space="preserve"> answers </w:t>
+      </w:r>
+    </w:p>
+    <w:p>
+      <w:r>
+        <w:lastRenderedPageBreak/>
+        <w:t xml:space="preserve">Users </w:t>
+      </w:r>
+    </w:p>
+    <w:p>
+      <w:r>
+        <w:drawing>
+          <wp:inline distT="0" distB="0" distL="0" distR="0" wp14:anchorId="7A3E61E3" wp14:editId="3E1B0CB7">
+            <wp:extent cx="5731510" cy="3224530"/>
+            <wp:effectExtent l="0" t="0" r="2540" b="0"/>
+            <wp:docPr id="14" name="Picture 14" descr="Graphical user interface, chart, funnel chart&#10;&#10;Description automatically generated"/>
+            <wp:cNvGraphicFramePr>
+              <a:graphicFrameLocks xmlns:a="http://schemas.openxmlformats.org/drawingml/2006/main" noChangeAspect="1"/>
+            </wp:cNvGraphicFramePr>
+            <a:graphic xmlns:a="http://schemas.openxmlformats.org/drawingml/2006/main">
+              <a:graphicData uri="http://schemas.openxmlformats.org/drawingml/2006/picture">
+                <pic:pic xmlns:pic="http://schemas.openxmlformats.org/drawingml/2006/picture">
+                  <pic:nvPicPr>
+                    <pic:cNvPr id="14" name="Picture 14" descr="Graphical user interface, chart, funnel chart&#10;&#10;Description automatically generated"/>
+                    <pic:cNvPicPr/>
+                  </pic:nvPicPr>
+                  <pic:blipFill>
+                    <a:blip r:embed="rId13"/>
                     <a:stretch>
                       <a:fillRect/>
                     </a:stretch>
@@ -837,55 +962,7 @@
     </w:p>
     <w:p>
       <w:r>
-        <w:t>Here users can search for students to assign</w:t>
-      </w:r>
-      <w:r>
-        <w:t xml:space="preserve">. </w:t>
-      </w:r>
-    </w:p>
-    <w:p/>
-    <w:p>
-      <w:r>
-        <w:t>Answering questions</w:t>
-      </w:r>
-    </w:p>
-    <w:p>
-      <w:r>
-        <w:drawing>
-          <wp:inline distT="0" distB="0" distL="0" distR="0" wp14:anchorId="5A3C2357" wp14:editId="5E1582E7">
-            <wp:extent cx="5731510" cy="3227070"/>
-            <wp:effectExtent l="0" t="0" r="2540" b="0"/>
-            <wp:docPr id="7" name="Picture 7" descr="Graphical user interface&#10;&#10;Description automatically generated"/>
-            <wp:cNvGraphicFramePr>
-              <a:graphicFrameLocks xmlns:a="http://schemas.openxmlformats.org/drawingml/2006/main" noChangeAspect="1"/>
-            </wp:cNvGraphicFramePr>
-            <a:graphic xmlns:a="http://schemas.openxmlformats.org/drawingml/2006/main">
-              <a:graphicData uri="http://schemas.openxmlformats.org/drawingml/2006/picture">
-                <pic:pic xmlns:pic="http://schemas.openxmlformats.org/drawingml/2006/picture">
-                  <pic:nvPicPr>
-                    <pic:cNvPr id="7" name="Picture 7" descr="Graphical user interface&#10;&#10;Description automatically generated"/>
-                    <pic:cNvPicPr/>
-                  </pic:nvPicPr>
-                  <pic:blipFill>
-                    <a:blip r:embed="rId12"/>
-                    <a:stretch>
-                      <a:fillRect/>
-                    </a:stretch>
-                  </pic:blipFill>
-                  <pic:spPr>
-                    <a:xfrm>
-                      <a:off x="0" y="0"/>
-                      <a:ext cx="5731510" cy="3227070"/>
-                    </a:xfrm>
-                    <a:prstGeom prst="rect">
-                      <a:avLst/>
-                    </a:prstGeom>
-                  </pic:spPr>
-                </pic:pic>
-              </a:graphicData>
-            </a:graphic>
-          </wp:inline>
-        </w:drawing>
+        <w:t>Users can change access levels and ban users as well as remove them from the site.</w:t>
       </w:r>
     </w:p>
     <w:sectPr>

</xml_diff>